<commit_message>
Cập nhật để tự động điền ngày tháng năm và thứ trong tuần cho ngày mai, thêm hiển thị số khách đi và số khách về (có kí tự bắt đầu là Về)
</commit_message>
<xml_diff>
--- a/src/template_placeholder.docx
+++ b/src/template_placeholder.docx
@@ -135,27 +135,26 @@
       <w:r>
         <w:rPr>
           <w:rFonts w:ascii="Times New Roman" w:hAnsi="Times New Roman" w:cs="Times New Roman"/>
-          <w:sz w:val="26"/>
-          <w:szCs w:val="26"/>
+          <w:sz w:val="28"/>
+          <w:szCs w:val="28"/>
         </w:rPr>
-        <w:t>Thứ</w:t>
+        <w:t>{thu}</w:t>
       </w:r>
       <w:r>
         <w:rPr>
           <w:rFonts w:ascii="Times New Roman" w:hAnsi="Times New Roman" w:cs="Times New Roman"/>
-          <w:sz w:val="26"/>
-          <w:szCs w:val="26"/>
+          <w:sz w:val="28"/>
+          <w:szCs w:val="28"/>
         </w:rPr>
-        <w:tab/>
-        <w:t xml:space="preserve">    </w:t>
+        <w:t xml:space="preserve"> </w:t>
       </w:r>
       <w:r>
         <w:rPr>
           <w:rFonts w:ascii="Times New Roman" w:hAnsi="Times New Roman" w:cs="Times New Roman"/>
-          <w:sz w:val="26"/>
-          <w:szCs w:val="26"/>
+          <w:sz w:val="28"/>
+          <w:szCs w:val="28"/>
         </w:rPr>
-        <w:tab/>
+        <w:t xml:space="preserve"> </w:t>
       </w:r>
       <w:r>
         <w:rPr>
@@ -171,8 +170,7 @@
           <w:sz w:val="26"/>
           <w:szCs w:val="26"/>
         </w:rPr>
-        <w:tab/>
-        <w:t xml:space="preserve">      </w:t>
+        <w:t xml:space="preserve">  {d}</w:t>
       </w:r>
       <w:r>
         <w:rPr>
@@ -180,7 +178,7 @@
           <w:sz w:val="26"/>
           <w:szCs w:val="26"/>
         </w:rPr>
-        <w:tab/>
+        <w:t xml:space="preserve"> </w:t>
       </w:r>
       <w:r>
         <w:rPr>
@@ -188,7 +186,7 @@
           <w:sz w:val="26"/>
           <w:szCs w:val="26"/>
         </w:rPr>
-        <w:t xml:space="preserve">Tháng      </w:t>
+        <w:t xml:space="preserve"> </w:t>
       </w:r>
       <w:r>
         <w:rPr>
@@ -196,7 +194,23 @@
           <w:sz w:val="26"/>
           <w:szCs w:val="26"/>
         </w:rPr>
-        <w:t xml:space="preserve">      </w:t>
+        <w:t xml:space="preserve">Tháng   </w:t>
+      </w:r>
+      <w:r>
+        <w:rPr>
+          <w:rFonts w:ascii="Times New Roman" w:hAnsi="Times New Roman" w:cs="Times New Roman"/>
+          <w:sz w:val="26"/>
+          <w:szCs w:val="26"/>
+        </w:rPr>
+        <w:t>{m}</w:t>
+      </w:r>
+      <w:r>
+        <w:rPr>
+          <w:rFonts w:ascii="Times New Roman" w:hAnsi="Times New Roman" w:cs="Times New Roman"/>
+          <w:sz w:val="26"/>
+          <w:szCs w:val="26"/>
+        </w:rPr>
+        <w:t xml:space="preserve">   </w:t>
       </w:r>
       <w:r>
         <w:rPr>
@@ -205,6 +219,14 @@
           <w:szCs w:val="26"/>
         </w:rPr>
         <w:t>Năm</w:t>
+      </w:r>
+      <w:r>
+        <w:rPr>
+          <w:rFonts w:ascii="Times New Roman" w:hAnsi="Times New Roman" w:cs="Times New Roman"/>
+          <w:sz w:val="26"/>
+          <w:szCs w:val="26"/>
+        </w:rPr>
+        <w:t xml:space="preserve">  {y}</w:t>
       </w:r>
     </w:p>
     <w:p>
@@ -289,8 +311,20 @@
       <w:r>
         <w:rPr>
           <w:rFonts w:ascii="Times New Roman" w:hAnsi="Times New Roman" w:cs="Times New Roman"/>
+          <w:b/>
+          <w:bCs/>
           <w:sz w:val="26"/>
           <w:szCs w:val="26"/>
+        </w:rPr>
+        <w:t xml:space="preserve">  </w:t>
+      </w:r>
+      <w:r>
+        <w:rPr>
+          <w:rFonts w:ascii="Times New Roman" w:hAnsi="Times New Roman" w:cs="Times New Roman"/>
+          <w:b/>
+          <w:bCs/>
+          <w:sz w:val="28"/>
+          <w:szCs w:val="28"/>
         </w:rPr>
         <w:t>{tai}</w:t>
       </w:r>
@@ -300,7 +334,23 @@
           <w:sz w:val="26"/>
           <w:szCs w:val="26"/>
         </w:rPr>
-        <w:tab/>
+        <w:t xml:space="preserve"> </w:t>
+      </w:r>
+      <w:r>
+        <w:rPr>
+          <w:rFonts w:ascii="Times New Roman" w:hAnsi="Times New Roman" w:cs="Times New Roman"/>
+          <w:sz w:val="26"/>
+          <w:szCs w:val="26"/>
+        </w:rPr>
+        <w:t xml:space="preserve"> </w:t>
+      </w:r>
+      <w:r>
+        <w:rPr>
+          <w:rFonts w:ascii="Times New Roman" w:hAnsi="Times New Roman" w:cs="Times New Roman"/>
+          <w:sz w:val="26"/>
+          <w:szCs w:val="26"/>
+        </w:rPr>
+        <w:t xml:space="preserve"> </w:t>
       </w:r>
       <w:r>
         <w:rPr>
@@ -5285,7 +5335,6 @@
           <w:sz w:val="24"/>
           <w:szCs w:val="24"/>
         </w:rPr>
-        <w:lastRenderedPageBreak/>
         <w:t>Nhà xe Mai Huy Thanh</w:t>
       </w:r>
       <w:r>
@@ -5399,27 +5448,18 @@
       <w:r>
         <w:rPr>
           <w:rFonts w:ascii="Times New Roman" w:hAnsi="Times New Roman" w:cs="Times New Roman"/>
-          <w:sz w:val="26"/>
-          <w:szCs w:val="26"/>
+          <w:sz w:val="28"/>
+          <w:szCs w:val="28"/>
         </w:rPr>
-        <w:t>Thứ</w:t>
+        <w:t>{thu}</w:t>
       </w:r>
       <w:r>
         <w:rPr>
           <w:rFonts w:ascii="Times New Roman" w:hAnsi="Times New Roman" w:cs="Times New Roman"/>
-          <w:sz w:val="26"/>
-          <w:szCs w:val="26"/>
+          <w:sz w:val="28"/>
+          <w:szCs w:val="28"/>
         </w:rPr>
-        <w:tab/>
-        <w:t xml:space="preserve">    </w:t>
-      </w:r>
-      <w:r>
-        <w:rPr>
-          <w:rFonts w:ascii="Times New Roman" w:hAnsi="Times New Roman" w:cs="Times New Roman"/>
-          <w:sz w:val="26"/>
-          <w:szCs w:val="26"/>
-        </w:rPr>
-        <w:tab/>
+        <w:t xml:space="preserve">  </w:t>
       </w:r>
       <w:r>
         <w:rPr>
@@ -5435,8 +5475,7 @@
           <w:sz w:val="26"/>
           <w:szCs w:val="26"/>
         </w:rPr>
-        <w:tab/>
-        <w:t xml:space="preserve">      </w:t>
+        <w:t xml:space="preserve">  {d}</w:t>
       </w:r>
       <w:r>
         <w:rPr>
@@ -5444,7 +5483,7 @@
           <w:sz w:val="26"/>
           <w:szCs w:val="26"/>
         </w:rPr>
-        <w:tab/>
+        <w:t xml:space="preserve"> </w:t>
       </w:r>
       <w:r>
         <w:rPr>
@@ -5452,7 +5491,7 @@
           <w:sz w:val="26"/>
           <w:szCs w:val="26"/>
         </w:rPr>
-        <w:t xml:space="preserve">Tháng      </w:t>
+        <w:t xml:space="preserve"> </w:t>
       </w:r>
       <w:r>
         <w:rPr>
@@ -5460,7 +5499,15 @@
           <w:sz w:val="26"/>
           <w:szCs w:val="26"/>
         </w:rPr>
-        <w:t xml:space="preserve">      </w:t>
+        <w:t xml:space="preserve">Tháng   </w:t>
+      </w:r>
+      <w:r>
+        <w:rPr>
+          <w:rFonts w:ascii="Times New Roman" w:hAnsi="Times New Roman" w:cs="Times New Roman"/>
+          <w:sz w:val="26"/>
+          <w:szCs w:val="26"/>
+        </w:rPr>
+        <w:t xml:space="preserve">{m}   </w:t>
       </w:r>
       <w:r>
         <w:rPr>
@@ -5470,10 +5517,19 @@
         </w:rPr>
         <w:t>Năm</w:t>
       </w:r>
+      <w:r>
+        <w:rPr>
+          <w:rFonts w:ascii="Times New Roman" w:hAnsi="Times New Roman" w:cs="Times New Roman"/>
+          <w:sz w:val="26"/>
+          <w:szCs w:val="26"/>
+        </w:rPr>
+        <w:t xml:space="preserve">  {y}</w:t>
+      </w:r>
     </w:p>
     <w:p>
       <w:pPr>
         <w:spacing w:line="240" w:lineRule="auto"/>
+        <w:ind w:firstLine="142"/>
         <w:rPr>
           <w:rFonts w:ascii="Times New Roman" w:hAnsi="Times New Roman" w:cs="Times New Roman"/>
           <w:b/>
@@ -5543,8 +5599,20 @@
       <w:r>
         <w:rPr>
           <w:rFonts w:ascii="Times New Roman" w:hAnsi="Times New Roman" w:cs="Times New Roman"/>
+          <w:b/>
+          <w:bCs/>
           <w:sz w:val="26"/>
           <w:szCs w:val="26"/>
+        </w:rPr>
+        <w:t xml:space="preserve">   </w:t>
+      </w:r>
+      <w:r>
+        <w:rPr>
+          <w:rFonts w:ascii="Times New Roman" w:hAnsi="Times New Roman" w:cs="Times New Roman"/>
+          <w:b/>
+          <w:bCs/>
+          <w:sz w:val="28"/>
+          <w:szCs w:val="28"/>
         </w:rPr>
         <w:t>{tai}</w:t>
       </w:r>
@@ -5554,7 +5622,7 @@
           <w:sz w:val="26"/>
           <w:szCs w:val="26"/>
         </w:rPr>
-        <w:tab/>
+        <w:t xml:space="preserve">   </w:t>
       </w:r>
       <w:r>
         <w:rPr>
@@ -9380,7 +9448,6 @@
           <w:sz w:val="24"/>
           <w:szCs w:val="24"/>
         </w:rPr>
-        <w:lastRenderedPageBreak/>
         <w:t>Nhà xe Mai Huy Thanh</w:t>
       </w:r>
       <w:r>
@@ -9494,27 +9561,18 @@
       <w:r>
         <w:rPr>
           <w:rFonts w:ascii="Times New Roman" w:hAnsi="Times New Roman" w:cs="Times New Roman"/>
-          <w:sz w:val="26"/>
-          <w:szCs w:val="26"/>
+          <w:sz w:val="28"/>
+          <w:szCs w:val="28"/>
         </w:rPr>
-        <w:t>Thứ</w:t>
+        <w:t>{thu}</w:t>
       </w:r>
       <w:r>
         <w:rPr>
           <w:rFonts w:ascii="Times New Roman" w:hAnsi="Times New Roman" w:cs="Times New Roman"/>
-          <w:sz w:val="26"/>
-          <w:szCs w:val="26"/>
+          <w:sz w:val="28"/>
+          <w:szCs w:val="28"/>
         </w:rPr>
-        <w:tab/>
-        <w:t xml:space="preserve">    </w:t>
-      </w:r>
-      <w:r>
-        <w:rPr>
-          <w:rFonts w:ascii="Times New Roman" w:hAnsi="Times New Roman" w:cs="Times New Roman"/>
-          <w:sz w:val="26"/>
-          <w:szCs w:val="26"/>
-        </w:rPr>
-        <w:tab/>
+        <w:t xml:space="preserve">  </w:t>
       </w:r>
       <w:r>
         <w:rPr>
@@ -9530,8 +9588,7 @@
           <w:sz w:val="26"/>
           <w:szCs w:val="26"/>
         </w:rPr>
-        <w:tab/>
-        <w:t xml:space="preserve">      </w:t>
+        <w:t xml:space="preserve">  {d}</w:t>
       </w:r>
       <w:r>
         <w:rPr>
@@ -9539,7 +9596,7 @@
           <w:sz w:val="26"/>
           <w:szCs w:val="26"/>
         </w:rPr>
-        <w:tab/>
+        <w:t xml:space="preserve"> </w:t>
       </w:r>
       <w:r>
         <w:rPr>
@@ -9547,7 +9604,7 @@
           <w:sz w:val="26"/>
           <w:szCs w:val="26"/>
         </w:rPr>
-        <w:t xml:space="preserve">Tháng      </w:t>
+        <w:t xml:space="preserve"> </w:t>
       </w:r>
       <w:r>
         <w:rPr>
@@ -9555,7 +9612,15 @@
           <w:sz w:val="26"/>
           <w:szCs w:val="26"/>
         </w:rPr>
-        <w:t xml:space="preserve">      </w:t>
+        <w:t xml:space="preserve">Tháng   </w:t>
+      </w:r>
+      <w:r>
+        <w:rPr>
+          <w:rFonts w:ascii="Times New Roman" w:hAnsi="Times New Roman" w:cs="Times New Roman"/>
+          <w:sz w:val="26"/>
+          <w:szCs w:val="26"/>
+        </w:rPr>
+        <w:t xml:space="preserve">{m}   </w:t>
       </w:r>
       <w:r>
         <w:rPr>
@@ -9565,10 +9630,19 @@
         </w:rPr>
         <w:t>Năm</w:t>
       </w:r>
+      <w:r>
+        <w:rPr>
+          <w:rFonts w:ascii="Times New Roman" w:hAnsi="Times New Roman" w:cs="Times New Roman"/>
+          <w:sz w:val="26"/>
+          <w:szCs w:val="26"/>
+        </w:rPr>
+        <w:t xml:space="preserve">  {y}</w:t>
+      </w:r>
     </w:p>
     <w:p>
       <w:pPr>
         <w:spacing w:line="240" w:lineRule="auto"/>
+        <w:ind w:firstLine="142"/>
         <w:rPr>
           <w:rFonts w:ascii="Times New Roman" w:hAnsi="Times New Roman" w:cs="Times New Roman"/>
           <w:b/>
@@ -9638,8 +9712,20 @@
       <w:r>
         <w:rPr>
           <w:rFonts w:ascii="Times New Roman" w:hAnsi="Times New Roman" w:cs="Times New Roman"/>
+          <w:b/>
+          <w:bCs/>
           <w:sz w:val="26"/>
           <w:szCs w:val="26"/>
+        </w:rPr>
+        <w:t xml:space="preserve">   </w:t>
+      </w:r>
+      <w:r>
+        <w:rPr>
+          <w:rFonts w:ascii="Times New Roman" w:hAnsi="Times New Roman" w:cs="Times New Roman"/>
+          <w:b/>
+          <w:bCs/>
+          <w:sz w:val="28"/>
+          <w:szCs w:val="28"/>
         </w:rPr>
         <w:t>{tai}</w:t>
       </w:r>
@@ -9649,7 +9735,7 @@
           <w:sz w:val="26"/>
           <w:szCs w:val="26"/>
         </w:rPr>
-        <w:tab/>
+        <w:t xml:space="preserve">   </w:t>
       </w:r>
       <w:r>
         <w:rPr>
@@ -14147,7 +14233,6 @@
           <w:sz w:val="24"/>
           <w:szCs w:val="24"/>
         </w:rPr>
-        <w:lastRenderedPageBreak/>
         <w:t>Nhà xe Mai Huy Thanh</w:t>
       </w:r>
       <w:r>
@@ -14261,27 +14346,18 @@
       <w:r>
         <w:rPr>
           <w:rFonts w:ascii="Times New Roman" w:hAnsi="Times New Roman" w:cs="Times New Roman"/>
-          <w:sz w:val="26"/>
-          <w:szCs w:val="26"/>
+          <w:sz w:val="28"/>
+          <w:szCs w:val="28"/>
         </w:rPr>
-        <w:t>Thứ</w:t>
+        <w:t>{thu}</w:t>
       </w:r>
       <w:r>
         <w:rPr>
           <w:rFonts w:ascii="Times New Roman" w:hAnsi="Times New Roman" w:cs="Times New Roman"/>
-          <w:sz w:val="26"/>
-          <w:szCs w:val="26"/>
+          <w:sz w:val="28"/>
+          <w:szCs w:val="28"/>
         </w:rPr>
-        <w:tab/>
-        <w:t xml:space="preserve">    </w:t>
-      </w:r>
-      <w:r>
-        <w:rPr>
-          <w:rFonts w:ascii="Times New Roman" w:hAnsi="Times New Roman" w:cs="Times New Roman"/>
-          <w:sz w:val="26"/>
-          <w:szCs w:val="26"/>
-        </w:rPr>
-        <w:tab/>
+        <w:t xml:space="preserve">  </w:t>
       </w:r>
       <w:r>
         <w:rPr>
@@ -14297,8 +14373,7 @@
           <w:sz w:val="26"/>
           <w:szCs w:val="26"/>
         </w:rPr>
-        <w:tab/>
-        <w:t xml:space="preserve">      </w:t>
+        <w:t xml:space="preserve">  {d}</w:t>
       </w:r>
       <w:r>
         <w:rPr>
@@ -14306,7 +14381,7 @@
           <w:sz w:val="26"/>
           <w:szCs w:val="26"/>
         </w:rPr>
-        <w:tab/>
+        <w:t xml:space="preserve"> </w:t>
       </w:r>
       <w:r>
         <w:rPr>
@@ -14314,7 +14389,7 @@
           <w:sz w:val="26"/>
           <w:szCs w:val="26"/>
         </w:rPr>
-        <w:t xml:space="preserve">Tháng      </w:t>
+        <w:t xml:space="preserve"> </w:t>
       </w:r>
       <w:r>
         <w:rPr>
@@ -14322,7 +14397,15 @@
           <w:sz w:val="26"/>
           <w:szCs w:val="26"/>
         </w:rPr>
-        <w:t xml:space="preserve">      </w:t>
+        <w:t xml:space="preserve">Tháng   </w:t>
+      </w:r>
+      <w:r>
+        <w:rPr>
+          <w:rFonts w:ascii="Times New Roman" w:hAnsi="Times New Roman" w:cs="Times New Roman"/>
+          <w:sz w:val="26"/>
+          <w:szCs w:val="26"/>
+        </w:rPr>
+        <w:t xml:space="preserve">{m}   </w:t>
       </w:r>
       <w:r>
         <w:rPr>
@@ -14332,10 +14415,19 @@
         </w:rPr>
         <w:t>Năm</w:t>
       </w:r>
+      <w:r>
+        <w:rPr>
+          <w:rFonts w:ascii="Times New Roman" w:hAnsi="Times New Roman" w:cs="Times New Roman"/>
+          <w:sz w:val="26"/>
+          <w:szCs w:val="26"/>
+        </w:rPr>
+        <w:t xml:space="preserve">  {y}</w:t>
+      </w:r>
     </w:p>
     <w:p>
       <w:pPr>
         <w:spacing w:line="240" w:lineRule="auto"/>
+        <w:ind w:firstLine="142"/>
         <w:rPr>
           <w:rFonts w:ascii="Times New Roman" w:hAnsi="Times New Roman" w:cs="Times New Roman"/>
           <w:b/>
@@ -14405,8 +14497,20 @@
       <w:r>
         <w:rPr>
           <w:rFonts w:ascii="Times New Roman" w:hAnsi="Times New Roman" w:cs="Times New Roman"/>
+          <w:b/>
+          <w:bCs/>
           <w:sz w:val="26"/>
           <w:szCs w:val="26"/>
+        </w:rPr>
+        <w:t xml:space="preserve">   </w:t>
+      </w:r>
+      <w:r>
+        <w:rPr>
+          <w:rFonts w:ascii="Times New Roman" w:hAnsi="Times New Roman" w:cs="Times New Roman"/>
+          <w:b/>
+          <w:bCs/>
+          <w:sz w:val="28"/>
+          <w:szCs w:val="28"/>
         </w:rPr>
         <w:t>{tai}</w:t>
       </w:r>
@@ -14416,7 +14520,7 @@
           <w:sz w:val="26"/>
           <w:szCs w:val="26"/>
         </w:rPr>
-        <w:tab/>
+        <w:t xml:space="preserve">   </w:t>
       </w:r>
       <w:r>
         <w:rPr>
@@ -18193,7 +18297,6 @@
           <w:sz w:val="24"/>
           <w:szCs w:val="24"/>
         </w:rPr>
-        <w:lastRenderedPageBreak/>
         <w:t>Nhà xe Mai Huy Thanh</w:t>
       </w:r>
       <w:r>
@@ -18307,27 +18410,18 @@
       <w:r>
         <w:rPr>
           <w:rFonts w:ascii="Times New Roman" w:hAnsi="Times New Roman" w:cs="Times New Roman"/>
-          <w:sz w:val="26"/>
-          <w:szCs w:val="26"/>
+          <w:sz w:val="28"/>
+          <w:szCs w:val="28"/>
         </w:rPr>
-        <w:t>Thứ</w:t>
+        <w:t>{thu}</w:t>
       </w:r>
       <w:r>
         <w:rPr>
           <w:rFonts w:ascii="Times New Roman" w:hAnsi="Times New Roman" w:cs="Times New Roman"/>
-          <w:sz w:val="26"/>
-          <w:szCs w:val="26"/>
+          <w:sz w:val="28"/>
+          <w:szCs w:val="28"/>
         </w:rPr>
-        <w:tab/>
-        <w:t xml:space="preserve">    </w:t>
-      </w:r>
-      <w:r>
-        <w:rPr>
-          <w:rFonts w:ascii="Times New Roman" w:hAnsi="Times New Roman" w:cs="Times New Roman"/>
-          <w:sz w:val="26"/>
-          <w:szCs w:val="26"/>
-        </w:rPr>
-        <w:tab/>
+        <w:t xml:space="preserve">  </w:t>
       </w:r>
       <w:r>
         <w:rPr>
@@ -18343,8 +18437,7 @@
           <w:sz w:val="26"/>
           <w:szCs w:val="26"/>
         </w:rPr>
-        <w:tab/>
-        <w:t xml:space="preserve">      </w:t>
+        <w:t xml:space="preserve">  {d}</w:t>
       </w:r>
       <w:r>
         <w:rPr>
@@ -18352,7 +18445,7 @@
           <w:sz w:val="26"/>
           <w:szCs w:val="26"/>
         </w:rPr>
-        <w:tab/>
+        <w:t xml:space="preserve"> </w:t>
       </w:r>
       <w:r>
         <w:rPr>
@@ -18360,7 +18453,7 @@
           <w:sz w:val="26"/>
           <w:szCs w:val="26"/>
         </w:rPr>
-        <w:t xml:space="preserve">Tháng      </w:t>
+        <w:t xml:space="preserve"> </w:t>
       </w:r>
       <w:r>
         <w:rPr>
@@ -18368,7 +18461,15 @@
           <w:sz w:val="26"/>
           <w:szCs w:val="26"/>
         </w:rPr>
-        <w:t xml:space="preserve">      </w:t>
+        <w:t xml:space="preserve">Tháng   </w:t>
+      </w:r>
+      <w:r>
+        <w:rPr>
+          <w:rFonts w:ascii="Times New Roman" w:hAnsi="Times New Roman" w:cs="Times New Roman"/>
+          <w:sz w:val="26"/>
+          <w:szCs w:val="26"/>
+        </w:rPr>
+        <w:t xml:space="preserve">{m}   </w:t>
       </w:r>
       <w:r>
         <w:rPr>
@@ -18378,10 +18479,19 @@
         </w:rPr>
         <w:t>Năm</w:t>
       </w:r>
+      <w:r>
+        <w:rPr>
+          <w:rFonts w:ascii="Times New Roman" w:hAnsi="Times New Roman" w:cs="Times New Roman"/>
+          <w:sz w:val="26"/>
+          <w:szCs w:val="26"/>
+        </w:rPr>
+        <w:t xml:space="preserve">  {y}</w:t>
+      </w:r>
     </w:p>
     <w:p>
       <w:pPr>
         <w:spacing w:line="240" w:lineRule="auto"/>
+        <w:ind w:firstLine="142"/>
         <w:rPr>
           <w:rFonts w:ascii="Times New Roman" w:hAnsi="Times New Roman" w:cs="Times New Roman"/>
           <w:b/>
@@ -18451,8 +18561,20 @@
       <w:r>
         <w:rPr>
           <w:rFonts w:ascii="Times New Roman" w:hAnsi="Times New Roman" w:cs="Times New Roman"/>
+          <w:b/>
+          <w:bCs/>
           <w:sz w:val="26"/>
           <w:szCs w:val="26"/>
+        </w:rPr>
+        <w:t xml:space="preserve">   </w:t>
+      </w:r>
+      <w:r>
+        <w:rPr>
+          <w:rFonts w:ascii="Times New Roman" w:hAnsi="Times New Roman" w:cs="Times New Roman"/>
+          <w:b/>
+          <w:bCs/>
+          <w:sz w:val="28"/>
+          <w:szCs w:val="28"/>
         </w:rPr>
         <w:t>{tai}</w:t>
       </w:r>
@@ -18462,7 +18584,7 @@
           <w:sz w:val="26"/>
           <w:szCs w:val="26"/>
         </w:rPr>
-        <w:tab/>
+        <w:t xml:space="preserve">   </w:t>
       </w:r>
       <w:r>
         <w:rPr>

</xml_diff>

<commit_message>
Cập nhật thêm gợi ý Nơi đến và in tổng số vé ra giấy
</commit_message>
<xml_diff>
--- a/src/template_placeholder.docx
+++ b/src/template_placeholder.docx
@@ -5285,7 +5285,7 @@
     </w:p>
     <w:p>
       <w:pPr>
-        <w:spacing w:line="192" w:lineRule="auto"/>
+        <w:spacing w:line="240" w:lineRule="auto"/>
         <w:jc w:val="center"/>
         <w:rPr>
           <w:rFonts w:ascii="Times New Roman" w:hAnsi="Times New Roman" w:cs="Times New Roman"/>
@@ -5299,21 +5299,60 @@
           <w:sz w:val="28"/>
           <w:szCs w:val="28"/>
         </w:rPr>
-        <w:t>Cộng trang này có:           khách</w:t>
+        <w:t>Tổng số khách đi</w:t>
       </w:r>
-    </w:p>
-    <w:p>
-      <w:pPr>
-        <w:spacing w:line="240" w:lineRule="auto"/>
-        <w:ind w:firstLine="142"/>
+      <w:r>
+        <w:rPr>
+          <w:rFonts w:ascii="Times New Roman" w:hAnsi="Times New Roman" w:cs="Times New Roman"/>
+          <w:sz w:val="28"/>
+          <w:szCs w:val="28"/>
+        </w:rPr>
+        <w:t>:</w:t>
+      </w:r>
+      <w:r>
+        <w:rPr>
+          <w:rFonts w:ascii="Times New Roman" w:hAnsi="Times New Roman" w:cs="Times New Roman"/>
+          <w:sz w:val="28"/>
+          <w:szCs w:val="28"/>
+        </w:rPr>
+        <w:t xml:space="preserve"> </w:t>
+      </w:r>
+      <w:r>
         <w:rPr>
           <w:rFonts w:ascii="Times New Roman" w:hAnsi="Times New Roman" w:cs="Times New Roman"/>
           <w:b/>
           <w:bCs/>
-          <w:sz w:val="24"/>
-          <w:szCs w:val="24"/>
+          <w:i/>
+          <w:iCs/>
+          <w:sz w:val="28"/>
+          <w:szCs w:val="28"/>
         </w:rPr>
-      </w:pPr>
+        <w:t>{sum}</w:t>
+      </w:r>
+      <w:r>
+        <w:rPr>
+          <w:rFonts w:ascii="Times New Roman" w:hAnsi="Times New Roman" w:cs="Times New Roman"/>
+          <w:sz w:val="28"/>
+          <w:szCs w:val="28"/>
+        </w:rPr>
+        <w:t xml:space="preserve"> </w:t>
+      </w:r>
+      <w:r>
+        <w:rPr>
+          <w:rFonts w:ascii="Times New Roman" w:hAnsi="Times New Roman" w:cs="Times New Roman"/>
+          <w:sz w:val="28"/>
+          <w:szCs w:val="28"/>
+        </w:rPr>
+        <w:t>khách</w:t>
+      </w:r>
+      <w:r>
+        <w:rPr>
+          <w:rFonts w:ascii="Times New Roman" w:hAnsi="Times New Roman" w:cs="Times New Roman"/>
+          <w:sz w:val="28"/>
+          <w:szCs w:val="28"/>
+        </w:rPr>
+        <w:t xml:space="preserve"> ( Trang này có: …… khách)</w:t>
+      </w:r>
     </w:p>
     <w:p>
       <w:pPr>
@@ -5335,6 +5374,7 @@
           <w:sz w:val="24"/>
           <w:szCs w:val="24"/>
         </w:rPr>
+        <w:lastRenderedPageBreak/>
         <w:t>Nhà xe Mai Huy Thanh</w:t>
       </w:r>
       <w:r>
@@ -9398,8 +9438,7 @@
     </w:p>
     <w:p>
       <w:pPr>
-        <w:spacing w:line="192" w:lineRule="auto"/>
-        <w:ind w:firstLine="720"/>
+        <w:spacing w:line="240" w:lineRule="auto"/>
         <w:jc w:val="center"/>
         <w:rPr>
           <w:rFonts w:ascii="Times New Roman" w:hAnsi="Times New Roman" w:cs="Times New Roman"/>
@@ -9413,20 +9452,60 @@
           <w:sz w:val="28"/>
           <w:szCs w:val="28"/>
         </w:rPr>
-        <w:t>Cộng trang này có:           khách</w:t>
+        <w:t>Tổng số khách đi</w:t>
       </w:r>
-    </w:p>
-    <w:p>
-      <w:pPr>
-        <w:spacing w:line="192" w:lineRule="auto"/>
-        <w:ind w:firstLine="720"/>
-        <w:jc w:val="center"/>
+      <w:r>
         <w:rPr>
           <w:rFonts w:ascii="Times New Roman" w:hAnsi="Times New Roman" w:cs="Times New Roman"/>
           <w:sz w:val="28"/>
           <w:szCs w:val="28"/>
         </w:rPr>
-      </w:pPr>
+        <w:t>:</w:t>
+      </w:r>
+      <w:r>
+        <w:rPr>
+          <w:rFonts w:ascii="Times New Roman" w:hAnsi="Times New Roman" w:cs="Times New Roman"/>
+          <w:sz w:val="28"/>
+          <w:szCs w:val="28"/>
+        </w:rPr>
+        <w:t xml:space="preserve"> </w:t>
+      </w:r>
+      <w:r>
+        <w:rPr>
+          <w:rFonts w:ascii="Times New Roman" w:hAnsi="Times New Roman" w:cs="Times New Roman"/>
+          <w:b/>
+          <w:bCs/>
+          <w:i/>
+          <w:iCs/>
+          <w:sz w:val="28"/>
+          <w:szCs w:val="28"/>
+        </w:rPr>
+        <w:t>{sum}</w:t>
+      </w:r>
+      <w:r>
+        <w:rPr>
+          <w:rFonts w:ascii="Times New Roman" w:hAnsi="Times New Roman" w:cs="Times New Roman"/>
+          <w:sz w:val="28"/>
+          <w:szCs w:val="28"/>
+        </w:rPr>
+        <w:t xml:space="preserve"> </w:t>
+      </w:r>
+      <w:r>
+        <w:rPr>
+          <w:rFonts w:ascii="Times New Roman" w:hAnsi="Times New Roman" w:cs="Times New Roman"/>
+          <w:sz w:val="28"/>
+          <w:szCs w:val="28"/>
+        </w:rPr>
+        <w:t>khách</w:t>
+      </w:r>
+      <w:r>
+        <w:rPr>
+          <w:rFonts w:ascii="Times New Roman" w:hAnsi="Times New Roman" w:cs="Times New Roman"/>
+          <w:sz w:val="28"/>
+          <w:szCs w:val="28"/>
+        </w:rPr>
+        <w:t xml:space="preserve"> ( Trang này có: …… khách)</w:t>
+      </w:r>
     </w:p>
     <w:p>
       <w:pPr>
@@ -9448,6 +9527,7 @@
           <w:sz w:val="24"/>
           <w:szCs w:val="24"/>
         </w:rPr>
+        <w:lastRenderedPageBreak/>
         <w:t>Nhà xe Mai Huy Thanh</w:t>
       </w:r>
       <w:r>
@@ -14171,8 +14251,7 @@
     </w:tbl>
     <w:p>
       <w:pPr>
-        <w:spacing w:line="192" w:lineRule="auto"/>
-        <w:ind w:firstLine="720"/>
+        <w:spacing w:line="240" w:lineRule="auto"/>
         <w:jc w:val="center"/>
         <w:rPr>
           <w:rFonts w:ascii="Times New Roman" w:hAnsi="Times New Roman" w:cs="Times New Roman"/>
@@ -14183,8 +14262,7 @@
     </w:p>
     <w:p>
       <w:pPr>
-        <w:spacing w:line="192" w:lineRule="auto"/>
-        <w:ind w:firstLine="720"/>
+        <w:spacing w:line="240" w:lineRule="auto"/>
         <w:jc w:val="center"/>
         <w:rPr>
           <w:rFonts w:ascii="Times New Roman" w:hAnsi="Times New Roman" w:cs="Times New Roman"/>
@@ -14198,20 +14276,60 @@
           <w:sz w:val="28"/>
           <w:szCs w:val="28"/>
         </w:rPr>
-        <w:t>Cộng trang này có:           khách</w:t>
+        <w:t>Tổng số khách đi</w:t>
       </w:r>
-    </w:p>
-    <w:p>
-      <w:pPr>
-        <w:spacing w:line="192" w:lineRule="auto"/>
-        <w:ind w:firstLine="720"/>
-        <w:jc w:val="center"/>
+      <w:r>
         <w:rPr>
           <w:rFonts w:ascii="Times New Roman" w:hAnsi="Times New Roman" w:cs="Times New Roman"/>
           <w:sz w:val="28"/>
           <w:szCs w:val="28"/>
         </w:rPr>
-      </w:pPr>
+        <w:t>:</w:t>
+      </w:r>
+      <w:r>
+        <w:rPr>
+          <w:rFonts w:ascii="Times New Roman" w:hAnsi="Times New Roman" w:cs="Times New Roman"/>
+          <w:sz w:val="28"/>
+          <w:szCs w:val="28"/>
+        </w:rPr>
+        <w:t xml:space="preserve"> </w:t>
+      </w:r>
+      <w:r>
+        <w:rPr>
+          <w:rFonts w:ascii="Times New Roman" w:hAnsi="Times New Roman" w:cs="Times New Roman"/>
+          <w:b/>
+          <w:bCs/>
+          <w:i/>
+          <w:iCs/>
+          <w:sz w:val="28"/>
+          <w:szCs w:val="28"/>
+        </w:rPr>
+        <w:t>{sum}</w:t>
+      </w:r>
+      <w:r>
+        <w:rPr>
+          <w:rFonts w:ascii="Times New Roman" w:hAnsi="Times New Roman" w:cs="Times New Roman"/>
+          <w:sz w:val="28"/>
+          <w:szCs w:val="28"/>
+        </w:rPr>
+        <w:t xml:space="preserve"> </w:t>
+      </w:r>
+      <w:r>
+        <w:rPr>
+          <w:rFonts w:ascii="Times New Roman" w:hAnsi="Times New Roman" w:cs="Times New Roman"/>
+          <w:sz w:val="28"/>
+          <w:szCs w:val="28"/>
+        </w:rPr>
+        <w:t>khách</w:t>
+      </w:r>
+      <w:r>
+        <w:rPr>
+          <w:rFonts w:ascii="Times New Roman" w:hAnsi="Times New Roman" w:cs="Times New Roman"/>
+          <w:sz w:val="28"/>
+          <w:szCs w:val="28"/>
+        </w:rPr>
+        <w:t xml:space="preserve"> ( Trang này có: …… khách)</w:t>
+      </w:r>
     </w:p>
     <w:p>
       <w:pPr>
@@ -14233,6 +14351,7 @@
           <w:sz w:val="24"/>
           <w:szCs w:val="24"/>
         </w:rPr>
+        <w:lastRenderedPageBreak/>
         <w:t>Nhà xe Mai Huy Thanh</w:t>
       </w:r>
       <w:r>
@@ -18247,8 +18366,7 @@
     </w:p>
     <w:p>
       <w:pPr>
-        <w:spacing w:line="192" w:lineRule="auto"/>
-        <w:ind w:firstLine="720"/>
+        <w:spacing w:line="240" w:lineRule="auto"/>
         <w:jc w:val="center"/>
         <w:rPr>
           <w:rFonts w:ascii="Times New Roman" w:hAnsi="Times New Roman" w:cs="Times New Roman"/>
@@ -18262,20 +18380,60 @@
           <w:sz w:val="28"/>
           <w:szCs w:val="28"/>
         </w:rPr>
-        <w:t>Cộng trang này có:           khách</w:t>
+        <w:t>Tổng số khách đi</w:t>
       </w:r>
-    </w:p>
-    <w:p>
-      <w:pPr>
-        <w:spacing w:line="192" w:lineRule="auto"/>
-        <w:ind w:firstLine="720"/>
-        <w:jc w:val="center"/>
+      <w:r>
         <w:rPr>
           <w:rFonts w:ascii="Times New Roman" w:hAnsi="Times New Roman" w:cs="Times New Roman"/>
           <w:sz w:val="28"/>
           <w:szCs w:val="28"/>
         </w:rPr>
-      </w:pPr>
+        <w:t>:</w:t>
+      </w:r>
+      <w:r>
+        <w:rPr>
+          <w:rFonts w:ascii="Times New Roman" w:hAnsi="Times New Roman" w:cs="Times New Roman"/>
+          <w:sz w:val="28"/>
+          <w:szCs w:val="28"/>
+        </w:rPr>
+        <w:t xml:space="preserve"> </w:t>
+      </w:r>
+      <w:r>
+        <w:rPr>
+          <w:rFonts w:ascii="Times New Roman" w:hAnsi="Times New Roman" w:cs="Times New Roman"/>
+          <w:b/>
+          <w:bCs/>
+          <w:i/>
+          <w:iCs/>
+          <w:sz w:val="28"/>
+          <w:szCs w:val="28"/>
+        </w:rPr>
+        <w:t>{sum}</w:t>
+      </w:r>
+      <w:r>
+        <w:rPr>
+          <w:rFonts w:ascii="Times New Roman" w:hAnsi="Times New Roman" w:cs="Times New Roman"/>
+          <w:sz w:val="28"/>
+          <w:szCs w:val="28"/>
+        </w:rPr>
+        <w:t xml:space="preserve"> </w:t>
+      </w:r>
+      <w:r>
+        <w:rPr>
+          <w:rFonts w:ascii="Times New Roman" w:hAnsi="Times New Roman" w:cs="Times New Roman"/>
+          <w:sz w:val="28"/>
+          <w:szCs w:val="28"/>
+        </w:rPr>
+        <w:t>khách</w:t>
+      </w:r>
+      <w:r>
+        <w:rPr>
+          <w:rFonts w:ascii="Times New Roman" w:hAnsi="Times New Roman" w:cs="Times New Roman"/>
+          <w:sz w:val="28"/>
+          <w:szCs w:val="28"/>
+        </w:rPr>
+        <w:t xml:space="preserve"> ( Trang này có: …… khách)</w:t>
+      </w:r>
     </w:p>
     <w:p>
       <w:pPr>
@@ -18297,6 +18455,7 @@
           <w:sz w:val="24"/>
           <w:szCs w:val="24"/>
         </w:rPr>
+        <w:lastRenderedPageBreak/>
         <w:t>Nhà xe Mai Huy Thanh</w:t>
       </w:r>
       <w:r>
@@ -23271,8 +23430,7 @@
     </w:p>
     <w:p>
       <w:pPr>
-        <w:spacing w:line="192" w:lineRule="auto"/>
-        <w:ind w:firstLine="720"/>
+        <w:spacing w:line="240" w:lineRule="auto"/>
         <w:jc w:val="center"/>
         <w:rPr>
           <w:rFonts w:ascii="Times New Roman" w:hAnsi="Times New Roman" w:cs="Times New Roman"/>
@@ -23286,7 +23444,59 @@
           <w:sz w:val="28"/>
           <w:szCs w:val="28"/>
         </w:rPr>
-        <w:t>Cộng trang này có:           khách</w:t>
+        <w:t>Tổng số khách đi</w:t>
+      </w:r>
+      <w:r>
+        <w:rPr>
+          <w:rFonts w:ascii="Times New Roman" w:hAnsi="Times New Roman" w:cs="Times New Roman"/>
+          <w:sz w:val="28"/>
+          <w:szCs w:val="28"/>
+        </w:rPr>
+        <w:t>:</w:t>
+      </w:r>
+      <w:r>
+        <w:rPr>
+          <w:rFonts w:ascii="Times New Roman" w:hAnsi="Times New Roman" w:cs="Times New Roman"/>
+          <w:sz w:val="28"/>
+          <w:szCs w:val="28"/>
+        </w:rPr>
+        <w:t xml:space="preserve"> </w:t>
+      </w:r>
+      <w:r>
+        <w:rPr>
+          <w:rFonts w:ascii="Times New Roman" w:hAnsi="Times New Roman" w:cs="Times New Roman"/>
+          <w:b/>
+          <w:bCs/>
+          <w:i/>
+          <w:iCs/>
+          <w:sz w:val="28"/>
+          <w:szCs w:val="28"/>
+        </w:rPr>
+        <w:t>{sum}</w:t>
+      </w:r>
+      <w:r>
+        <w:rPr>
+          <w:rFonts w:ascii="Times New Roman" w:hAnsi="Times New Roman" w:cs="Times New Roman"/>
+          <w:sz w:val="28"/>
+          <w:szCs w:val="28"/>
+        </w:rPr>
+        <w:t xml:space="preserve"> </w:t>
+      </w:r>
+      <w:r>
+        <w:rPr>
+          <w:rFonts w:ascii="Times New Roman" w:hAnsi="Times New Roman" w:cs="Times New Roman"/>
+          <w:sz w:val="28"/>
+          <w:szCs w:val="28"/>
+        </w:rPr>
+        <w:t>khách</w:t>
+      </w:r>
+      <w:r>
+        <w:rPr>
+          <w:rFonts w:ascii="Times New Roman" w:hAnsi="Times New Roman" w:cs="Times New Roman"/>
+          <w:sz w:val="28"/>
+          <w:szCs w:val="28"/>
+        </w:rPr>
+        <w:t xml:space="preserve"> ( Trang này có: …… khách)</w:t>
       </w:r>
     </w:p>
     <w:sectPr>

</xml_diff>

<commit_message>
Cập nhật số khách của từng trang khi in ra
</commit_message>
<xml_diff>
--- a/src/template_placeholder.docx
+++ b/src/template_placeholder.docx
@@ -5351,7 +5351,27 @@
           <w:sz w:val="28"/>
           <w:szCs w:val="28"/>
         </w:rPr>
-        <w:t xml:space="preserve"> ( Trang này có: …… khách)</w:t>
+        <w:t xml:space="preserve"> ( Trang này có: </w:t>
+      </w:r>
+      <w:r>
+        <w:rPr>
+          <w:rFonts w:ascii="Times New Roman" w:hAnsi="Times New Roman" w:cs="Times New Roman"/>
+          <w:b/>
+          <w:bCs/>
+          <w:i/>
+          <w:iCs/>
+          <w:sz w:val="28"/>
+          <w:szCs w:val="28"/>
+        </w:rPr>
+        <w:t>{di1}</w:t>
+      </w:r>
+      <w:r>
+        <w:rPr>
+          <w:rFonts w:ascii="Times New Roman" w:hAnsi="Times New Roman" w:cs="Times New Roman"/>
+          <w:sz w:val="28"/>
+          <w:szCs w:val="28"/>
+        </w:rPr>
+        <w:t xml:space="preserve"> khách)</w:t>
       </w:r>
     </w:p>
     <w:p>
@@ -9504,7 +9524,51 @@
           <w:sz w:val="28"/>
           <w:szCs w:val="28"/>
         </w:rPr>
-        <w:t xml:space="preserve"> ( Trang này có: …… khách)</w:t>
+        <w:t xml:space="preserve"> ( Trang này có: </w:t>
+      </w:r>
+      <w:r>
+        <w:rPr>
+          <w:rFonts w:ascii="Times New Roman" w:hAnsi="Times New Roman" w:cs="Times New Roman"/>
+          <w:b/>
+          <w:bCs/>
+          <w:i/>
+          <w:iCs/>
+          <w:sz w:val="28"/>
+          <w:szCs w:val="28"/>
+        </w:rPr>
+        <w:t>{di</w:t>
+      </w:r>
+      <w:r>
+        <w:rPr>
+          <w:rFonts w:ascii="Times New Roman" w:hAnsi="Times New Roman" w:cs="Times New Roman"/>
+          <w:b/>
+          <w:bCs/>
+          <w:i/>
+          <w:iCs/>
+          <w:sz w:val="28"/>
+          <w:szCs w:val="28"/>
+        </w:rPr>
+        <w:t>2</w:t>
+      </w:r>
+      <w:r>
+        <w:rPr>
+          <w:rFonts w:ascii="Times New Roman" w:hAnsi="Times New Roman" w:cs="Times New Roman"/>
+          <w:b/>
+          <w:bCs/>
+          <w:i/>
+          <w:iCs/>
+          <w:sz w:val="28"/>
+          <w:szCs w:val="28"/>
+        </w:rPr>
+        <w:t>}</w:t>
+      </w:r>
+      <w:r>
+        <w:rPr>
+          <w:rFonts w:ascii="Times New Roman" w:hAnsi="Times New Roman" w:cs="Times New Roman"/>
+          <w:sz w:val="28"/>
+          <w:szCs w:val="28"/>
+        </w:rPr>
+        <w:t xml:space="preserve"> khách)</w:t>
       </w:r>
     </w:p>
     <w:p>
@@ -14328,7 +14392,51 @@
           <w:sz w:val="28"/>
           <w:szCs w:val="28"/>
         </w:rPr>
-        <w:t xml:space="preserve"> ( Trang này có: …… khách)</w:t>
+        <w:t xml:space="preserve"> ( Trang này có: </w:t>
+      </w:r>
+      <w:r>
+        <w:rPr>
+          <w:rFonts w:ascii="Times New Roman" w:hAnsi="Times New Roman" w:cs="Times New Roman"/>
+          <w:b/>
+          <w:bCs/>
+          <w:i/>
+          <w:iCs/>
+          <w:sz w:val="28"/>
+          <w:szCs w:val="28"/>
+        </w:rPr>
+        <w:t>{di</w:t>
+      </w:r>
+      <w:r>
+        <w:rPr>
+          <w:rFonts w:ascii="Times New Roman" w:hAnsi="Times New Roman" w:cs="Times New Roman"/>
+          <w:b/>
+          <w:bCs/>
+          <w:i/>
+          <w:iCs/>
+          <w:sz w:val="28"/>
+          <w:szCs w:val="28"/>
+        </w:rPr>
+        <w:t>3</w:t>
+      </w:r>
+      <w:r>
+        <w:rPr>
+          <w:rFonts w:ascii="Times New Roman" w:hAnsi="Times New Roman" w:cs="Times New Roman"/>
+          <w:b/>
+          <w:bCs/>
+          <w:i/>
+          <w:iCs/>
+          <w:sz w:val="28"/>
+          <w:szCs w:val="28"/>
+        </w:rPr>
+        <w:t>}</w:t>
+      </w:r>
+      <w:r>
+        <w:rPr>
+          <w:rFonts w:ascii="Times New Roman" w:hAnsi="Times New Roman" w:cs="Times New Roman"/>
+          <w:sz w:val="28"/>
+          <w:szCs w:val="28"/>
+        </w:rPr>
+        <w:t xml:space="preserve"> khách)</w:t>
       </w:r>
     </w:p>
     <w:p>
@@ -18432,7 +18540,51 @@
           <w:sz w:val="28"/>
           <w:szCs w:val="28"/>
         </w:rPr>
-        <w:t xml:space="preserve"> ( Trang này có: …… khách)</w:t>
+        <w:t xml:space="preserve"> ( Trang này có: </w:t>
+      </w:r>
+      <w:r>
+        <w:rPr>
+          <w:rFonts w:ascii="Times New Roman" w:hAnsi="Times New Roman" w:cs="Times New Roman"/>
+          <w:b/>
+          <w:bCs/>
+          <w:i/>
+          <w:iCs/>
+          <w:sz w:val="28"/>
+          <w:szCs w:val="28"/>
+        </w:rPr>
+        <w:t>{di</w:t>
+      </w:r>
+      <w:r>
+        <w:rPr>
+          <w:rFonts w:ascii="Times New Roman" w:hAnsi="Times New Roman" w:cs="Times New Roman"/>
+          <w:b/>
+          <w:bCs/>
+          <w:i/>
+          <w:iCs/>
+          <w:sz w:val="28"/>
+          <w:szCs w:val="28"/>
+        </w:rPr>
+        <w:t>4</w:t>
+      </w:r>
+      <w:r>
+        <w:rPr>
+          <w:rFonts w:ascii="Times New Roman" w:hAnsi="Times New Roman" w:cs="Times New Roman"/>
+          <w:b/>
+          <w:bCs/>
+          <w:i/>
+          <w:iCs/>
+          <w:sz w:val="28"/>
+          <w:szCs w:val="28"/>
+        </w:rPr>
+        <w:t>}</w:t>
+      </w:r>
+      <w:r>
+        <w:rPr>
+          <w:rFonts w:ascii="Times New Roman" w:hAnsi="Times New Roman" w:cs="Times New Roman"/>
+          <w:sz w:val="28"/>
+          <w:szCs w:val="28"/>
+        </w:rPr>
+        <w:t xml:space="preserve"> khách)</w:t>
       </w:r>
     </w:p>
     <w:p>
@@ -23496,7 +23648,51 @@
           <w:sz w:val="28"/>
           <w:szCs w:val="28"/>
         </w:rPr>
-        <w:t xml:space="preserve"> ( Trang này có: …… khách)</w:t>
+        <w:t xml:space="preserve"> ( Trang này có: </w:t>
+      </w:r>
+      <w:r>
+        <w:rPr>
+          <w:rFonts w:ascii="Times New Roman" w:hAnsi="Times New Roman" w:cs="Times New Roman"/>
+          <w:b/>
+          <w:bCs/>
+          <w:i/>
+          <w:iCs/>
+          <w:sz w:val="28"/>
+          <w:szCs w:val="28"/>
+        </w:rPr>
+        <w:t>{di</w:t>
+      </w:r>
+      <w:r>
+        <w:rPr>
+          <w:rFonts w:ascii="Times New Roman" w:hAnsi="Times New Roman" w:cs="Times New Roman"/>
+          <w:b/>
+          <w:bCs/>
+          <w:i/>
+          <w:iCs/>
+          <w:sz w:val="28"/>
+          <w:szCs w:val="28"/>
+        </w:rPr>
+        <w:t>5</w:t>
+      </w:r>
+      <w:r>
+        <w:rPr>
+          <w:rFonts w:ascii="Times New Roman" w:hAnsi="Times New Roman" w:cs="Times New Roman"/>
+          <w:b/>
+          <w:bCs/>
+          <w:i/>
+          <w:iCs/>
+          <w:sz w:val="28"/>
+          <w:szCs w:val="28"/>
+        </w:rPr>
+        <w:t>}</w:t>
+      </w:r>
+      <w:r>
+        <w:rPr>
+          <w:rFonts w:ascii="Times New Roman" w:hAnsi="Times New Roman" w:cs="Times New Roman"/>
+          <w:sz w:val="28"/>
+          <w:szCs w:val="28"/>
+        </w:rPr>
+        <w:t xml:space="preserve"> khách)</w:t>
       </w:r>
     </w:p>
     <w:sectPr>

</xml_diff>